<commit_message>
Se agrego al documento GestionDeIncidentes.docx un titulo y luego una captura de pantalla del resultado de diff with previous version del documento
</commit_message>
<xml_diff>
--- a/GestionDeIncidentes.docx
+++ b/GestionDeIncidentes.docx
@@ -2,6 +2,25 @@
 <file path=word/document.xml><?xml version="1.0" encoding="utf-8"?>
 <w:document xmlns:wpc="http://schemas.microsoft.com/office/word/2010/wordprocessingCanvas" xmlns:cx="http://schemas.microsoft.com/office/drawing/2014/chartex" xmlns:cx1="http://schemas.microsoft.com/office/drawing/2015/9/8/chartex" xmlns:cx2="http://schemas.microsoft.com/office/drawing/2015/10/21/chartex" xmlns:cx3="http://schemas.microsoft.com/office/drawing/2016/5/9/chartex" xmlns:cx4="http://schemas.microsoft.com/office/drawing/2016/5/10/chartex" xmlns:cx5="http://schemas.microsoft.com/office/drawing/2016/5/11/chartex" xmlns:cx6="http://schemas.microsoft.com/office/drawing/2016/5/12/chartex" xmlns:cx7="http://schemas.microsoft.com/office/drawing/2016/5/13/chartex" xmlns:cx8="http://schemas.microsoft.com/office/drawing/2016/5/14/chartex" xmlns:mc="http://schemas.openxmlformats.org/markup-compatibility/2006" xmlns:aink="http://schemas.microsoft.com/office/drawing/2016/ink" xmlns:am3d="http://schemas.microsoft.com/office/drawing/2017/model3d" xmlns:o="urn:schemas-microsoft-com:office:office" xmlns:r="http://schemas.openxmlformats.org/officeDocument/2006/relationships" xmlns:m="http://schemas.openxmlformats.org/officeDocument/2006/math" xmlns:v="urn:schemas-microsoft-com:vml" xmlns:wp14="http://schemas.microsoft.com/office/word/2010/wordprocessingDrawing" xmlns:wp="http://schemas.openxmlformats.org/drawingml/2006/wordprocessingDrawing" xmlns:w10="urn:schemas-microsoft-com:office:word" xmlns:w="http://schemas.openxmlformats.org/wordprocessingml/2006/main" xmlns:w14="http://schemas.microsoft.com/office/word/2010/wordml" xmlns:w15="http://schemas.microsoft.com/office/word/2012/wordml" xmlns:w16cid="http://schemas.microsoft.com/office/word/2016/wordml/cid" xmlns:w16se="http://schemas.microsoft.com/office/word/2015/wordml/symex" xmlns:wpg="http://schemas.microsoft.com/office/word/2010/wordprocessingGroup" xmlns:wpi="http://schemas.microsoft.com/office/word/2010/wordprocessingInk" xmlns:wne="http://schemas.microsoft.com/office/word/2006/wordml" xmlns:wps="http://schemas.microsoft.com/office/word/2010/wordprocessingShape" mc:Ignorable="w14 w15 w16se w16cid wp14">
   <w:body>
+    <w:p>
+      <w:pPr>
+        <w:rPr>
+          <w:b/>
+          <w:bCs/>
+          <w:noProof/>
+          <w:u w:val="single"/>
+        </w:rPr>
+      </w:pPr>
+      <w:r>
+        <w:rPr>
+          <w:b/>
+          <w:bCs/>
+          <w:noProof/>
+          <w:u w:val="single"/>
+        </w:rPr>
+        <w:t>Arbol de la estructura del proyecto:</w:t>
+      </w:r>
+    </w:p>
     <w:p>
       <w:r>
         <w:rPr>
@@ -25,7 +44,7 @@
                     </pic:cNvPicPr>
                   </pic:nvPicPr>
                   <pic:blipFill>
-                    <a:blip r:embed="rId4">
+                    <a:blip r:embed="rId6">
                       <a:extLst>
                         <a:ext uri="{28A0092B-C50C-407E-A947-70E740481C1C}">
                           <a14:useLocalDpi xmlns:a14="http://schemas.microsoft.com/office/drawing/2010/main" val="0"/>
@@ -56,9 +75,66 @@
           </wp:inline>
         </w:drawing>
       </w:r>
+    </w:p>
+    <w:p>
+      <w:r>
+        <w:rPr>
+          <w:noProof/>
+        </w:rPr>
+        <w:drawing>
+          <wp:inline distT="0" distB="0" distL="0" distR="0" wp14:anchorId="6D5F0F62" wp14:editId="56BBD49A">
+            <wp:extent cx="5400040" cy="1233805"/>
+            <wp:effectExtent l="0" t="0" r="0" b="4445"/>
+            <wp:docPr id="2" name="Imagen 2"/>
+            <wp:cNvGraphicFramePr>
+              <a:graphicFrameLocks xmlns:a="http://schemas.openxmlformats.org/drawingml/2006/main" noChangeAspect="1"/>
+            </wp:cNvGraphicFramePr>
+            <a:graphic xmlns:a="http://schemas.openxmlformats.org/drawingml/2006/main">
+              <a:graphicData uri="http://schemas.openxmlformats.org/drawingml/2006/picture">
+                <pic:pic xmlns:pic="http://schemas.openxmlformats.org/drawingml/2006/picture">
+                  <pic:nvPicPr>
+                    <pic:cNvPr id="0" name="Picture 1"/>
+                    <pic:cNvPicPr>
+                      <a:picLocks noChangeAspect="1" noChangeArrowheads="1"/>
+                    </pic:cNvPicPr>
+                  </pic:nvPicPr>
+                  <pic:blipFill>
+                    <a:blip r:embed="rId7">
+                      <a:extLst>
+                        <a:ext uri="{28A0092B-C50C-407E-A947-70E740481C1C}">
+                          <a14:useLocalDpi xmlns:a14="http://schemas.microsoft.com/office/drawing/2010/main" val="0"/>
+                        </a:ext>
+                      </a:extLst>
+                    </a:blip>
+                    <a:srcRect/>
+                    <a:stretch>
+                      <a:fillRect/>
+                    </a:stretch>
+                  </pic:blipFill>
+                  <pic:spPr bwMode="auto">
+                    <a:xfrm>
+                      <a:off x="0" y="0"/>
+                      <a:ext cx="5400040" cy="1233805"/>
+                    </a:xfrm>
+                    <a:prstGeom prst="rect">
+                      <a:avLst/>
+                    </a:prstGeom>
+                    <a:noFill/>
+                    <a:ln>
+                      <a:noFill/>
+                    </a:ln>
+                  </pic:spPr>
+                </pic:pic>
+              </a:graphicData>
+            </a:graphic>
+          </wp:inline>
+        </w:drawing>
+      </w:r>
       <w:bookmarkStart w:id="0" w:name="_GoBack"/>
       <w:bookmarkEnd w:id="0"/>
     </w:p>
+    <w:p/>
+    <w:p/>
     <w:sectPr>
       <w:pgSz w:w="11906" w:h="16838"/>
       <w:pgMar w:top="1417" w:right="1701" w:bottom="1417" w:left="1701" w:header="708" w:footer="708" w:gutter="0"/>
@@ -67,6 +143,56 @@
     </w:sectPr>
   </w:body>
 </w:document>
+</file>
+
+<file path=word/endnotes.xml><?xml version="1.0" encoding="utf-8"?>
+<w:endnotes xmlns:wpc="http://schemas.microsoft.com/office/word/2010/wordprocessingCanvas" xmlns:cx="http://schemas.microsoft.com/office/drawing/2014/chartex" xmlns:cx1="http://schemas.microsoft.com/office/drawing/2015/9/8/chartex" xmlns:cx2="http://schemas.microsoft.com/office/drawing/2015/10/21/chartex" xmlns:cx3="http://schemas.microsoft.com/office/drawing/2016/5/9/chartex" xmlns:cx4="http://schemas.microsoft.com/office/drawing/2016/5/10/chartex" xmlns:cx5="http://schemas.microsoft.com/office/drawing/2016/5/11/chartex" xmlns:cx6="http://schemas.microsoft.com/office/drawing/2016/5/12/chartex" xmlns:cx7="http://schemas.microsoft.com/office/drawing/2016/5/13/chartex" xmlns:cx8="http://schemas.microsoft.com/office/drawing/2016/5/14/chartex" xmlns:mc="http://schemas.openxmlformats.org/markup-compatibility/2006" xmlns:aink="http://schemas.microsoft.com/office/drawing/2016/ink" xmlns:am3d="http://schemas.microsoft.com/office/drawing/2017/model3d" xmlns:o="urn:schemas-microsoft-com:office:office" xmlns:r="http://schemas.openxmlformats.org/officeDocument/2006/relationships" xmlns:m="http://schemas.openxmlformats.org/officeDocument/2006/math" xmlns:v="urn:schemas-microsoft-com:vml" xmlns:wp14="http://schemas.microsoft.com/office/word/2010/wordprocessingDrawing" xmlns:wp="http://schemas.openxmlformats.org/drawingml/2006/wordprocessingDrawing" xmlns:w10="urn:schemas-microsoft-com:office:word" xmlns:w="http://schemas.openxmlformats.org/wordprocessingml/2006/main" xmlns:w14="http://schemas.microsoft.com/office/word/2010/wordml" xmlns:w15="http://schemas.microsoft.com/office/word/2012/wordml" xmlns:w16cid="http://schemas.microsoft.com/office/word/2016/wordml/cid" xmlns:w16se="http://schemas.microsoft.com/office/word/2015/wordml/symex" xmlns:wpg="http://schemas.microsoft.com/office/word/2010/wordprocessingGroup" xmlns:wpi="http://schemas.microsoft.com/office/word/2010/wordprocessingInk" xmlns:wne="http://schemas.microsoft.com/office/word/2006/wordml" xmlns:wps="http://schemas.microsoft.com/office/word/2010/wordprocessingShape" mc:Ignorable="w14 w15 w16se w16cid wp14">
+  <w:endnote w:type="separator" w:id="-1">
+    <w:p>
+      <w:pPr>
+        <w:spacing w:after="0" w:line="240" w:lineRule="auto"/>
+      </w:pPr>
+      <w:r>
+        <w:separator/>
+      </w:r>
+    </w:p>
+  </w:endnote>
+  <w:endnote w:type="continuationSeparator" w:id="0">
+    <w:p>
+      <w:pPr>
+        <w:spacing w:after="0" w:line="240" w:lineRule="auto"/>
+      </w:pPr>
+      <w:r>
+        <w:continuationSeparator/>
+      </w:r>
+    </w:p>
+  </w:endnote>
+</w:endnotes>
+</file>
+
+<file path=word/footnotes.xml><?xml version="1.0" encoding="utf-8"?>
+<w:footnotes xmlns:wpc="http://schemas.microsoft.com/office/word/2010/wordprocessingCanvas" xmlns:cx="http://schemas.microsoft.com/office/drawing/2014/chartex" xmlns:cx1="http://schemas.microsoft.com/office/drawing/2015/9/8/chartex" xmlns:cx2="http://schemas.microsoft.com/office/drawing/2015/10/21/chartex" xmlns:cx3="http://schemas.microsoft.com/office/drawing/2016/5/9/chartex" xmlns:cx4="http://schemas.microsoft.com/office/drawing/2016/5/10/chartex" xmlns:cx5="http://schemas.microsoft.com/office/drawing/2016/5/11/chartex" xmlns:cx6="http://schemas.microsoft.com/office/drawing/2016/5/12/chartex" xmlns:cx7="http://schemas.microsoft.com/office/drawing/2016/5/13/chartex" xmlns:cx8="http://schemas.microsoft.com/office/drawing/2016/5/14/chartex" xmlns:mc="http://schemas.openxmlformats.org/markup-compatibility/2006" xmlns:aink="http://schemas.microsoft.com/office/drawing/2016/ink" xmlns:am3d="http://schemas.microsoft.com/office/drawing/2017/model3d" xmlns:o="urn:schemas-microsoft-com:office:office" xmlns:r="http://schemas.openxmlformats.org/officeDocument/2006/relationships" xmlns:m="http://schemas.openxmlformats.org/officeDocument/2006/math" xmlns:v="urn:schemas-microsoft-com:vml" xmlns:wp14="http://schemas.microsoft.com/office/word/2010/wordprocessingDrawing" xmlns:wp="http://schemas.openxmlformats.org/drawingml/2006/wordprocessingDrawing" xmlns:w10="urn:schemas-microsoft-com:office:word" xmlns:w="http://schemas.openxmlformats.org/wordprocessingml/2006/main" xmlns:w14="http://schemas.microsoft.com/office/word/2010/wordml" xmlns:w15="http://schemas.microsoft.com/office/word/2012/wordml" xmlns:w16cid="http://schemas.microsoft.com/office/word/2016/wordml/cid" xmlns:w16se="http://schemas.microsoft.com/office/word/2015/wordml/symex" xmlns:wpg="http://schemas.microsoft.com/office/word/2010/wordprocessingGroup" xmlns:wpi="http://schemas.microsoft.com/office/word/2010/wordprocessingInk" xmlns:wne="http://schemas.microsoft.com/office/word/2006/wordml" xmlns:wps="http://schemas.microsoft.com/office/word/2010/wordprocessingShape" mc:Ignorable="w14 w15 w16se w16cid wp14">
+  <w:footnote w:type="separator" w:id="-1">
+    <w:p>
+      <w:pPr>
+        <w:spacing w:after="0" w:line="240" w:lineRule="auto"/>
+      </w:pPr>
+      <w:r>
+        <w:separator/>
+      </w:r>
+    </w:p>
+  </w:footnote>
+  <w:footnote w:type="continuationSeparator" w:id="0">
+    <w:p>
+      <w:pPr>
+        <w:spacing w:after="0" w:line="240" w:lineRule="auto"/>
+      </w:pPr>
+      <w:r>
+        <w:continuationSeparator/>
+      </w:r>
+    </w:p>
+  </w:footnote>
+</w:footnotes>
 </file>
 
 <file path=word/styles.xml><?xml version="1.0" encoding="utf-8"?>
@@ -192,6 +318,7 @@
     <w:lsdException w:name="HTML Sample" w:semiHidden="1" w:unhideWhenUsed="1"/>
     <w:lsdException w:name="HTML Typewriter" w:semiHidden="1" w:unhideWhenUsed="1"/>
     <w:lsdException w:name="HTML Variable" w:semiHidden="1" w:unhideWhenUsed="1"/>
+    <w:lsdException w:name="Normal Table" w:semiHidden="1" w:unhideWhenUsed="1"/>
     <w:lsdException w:name="annotation subject" w:semiHidden="1" w:unhideWhenUsed="1"/>
     <w:lsdException w:name="No List" w:semiHidden="1" w:unhideWhenUsed="1"/>
     <w:lsdException w:name="Outline List 1" w:semiHidden="1" w:unhideWhenUsed="1"/>
@@ -237,9 +364,11 @@
     <w:lsdException w:name="Table Subtle 1" w:semiHidden="1" w:unhideWhenUsed="1"/>
     <w:lsdException w:name="Table Subtle 2" w:semiHidden="1" w:unhideWhenUsed="1"/>
     <w:lsdException w:name="Table Web 1" w:semiHidden="1" w:unhideWhenUsed="1"/>
+    <w:lsdException w:name="Table Web 2" w:semiHidden="1" w:unhideWhenUsed="1"/>
     <w:lsdException w:name="Table Web 3" w:semiHidden="1" w:unhideWhenUsed="1"/>
     <w:lsdException w:name="Balloon Text" w:semiHidden="1" w:unhideWhenUsed="1"/>
     <w:lsdException w:name="Table Grid" w:uiPriority="39"/>
+    <w:lsdException w:name="Table Theme" w:semiHidden="1" w:unhideWhenUsed="1"/>
     <w:lsdException w:name="Placeholder Text" w:semiHidden="1"/>
     <w:lsdException w:name="No Spacing" w:uiPriority="1" w:qFormat="1"/>
     <w:lsdException w:name="Light Shading" w:uiPriority="60"/>
@@ -492,6 +621,50 @@
     <w:uiPriority w:val="99"/>
     <w:semiHidden/>
     <w:unhideWhenUsed/>
+  </w:style>
+  <w:style w:type="paragraph" w:styleId="Encabezado">
+    <w:name w:val="header"/>
+    <w:basedOn w:val="Normal"/>
+    <w:link w:val="EncabezadoCar"/>
+    <w:uiPriority w:val="99"/>
+    <w:unhideWhenUsed/>
+    <w:rsid w:val="00B67067"/>
+    <w:pPr>
+      <w:tabs>
+        <w:tab w:val="center" w:pos="4252"/>
+        <w:tab w:val="right" w:pos="8504"/>
+      </w:tabs>
+      <w:spacing w:after="0" w:line="240" w:lineRule="auto"/>
+    </w:pPr>
+  </w:style>
+  <w:style w:type="character" w:customStyle="1" w:styleId="EncabezadoCar">
+    <w:name w:val="Encabezado Car"/>
+    <w:basedOn w:val="Fuentedeprrafopredeter"/>
+    <w:link w:val="Encabezado"/>
+    <w:uiPriority w:val="99"/>
+    <w:rsid w:val="00B67067"/>
+  </w:style>
+  <w:style w:type="paragraph" w:styleId="Piedepgina">
+    <w:name w:val="footer"/>
+    <w:basedOn w:val="Normal"/>
+    <w:link w:val="PiedepginaCar"/>
+    <w:uiPriority w:val="99"/>
+    <w:unhideWhenUsed/>
+    <w:rsid w:val="00B67067"/>
+    <w:pPr>
+      <w:tabs>
+        <w:tab w:val="center" w:pos="4252"/>
+        <w:tab w:val="right" w:pos="8504"/>
+      </w:tabs>
+      <w:spacing w:after="0" w:line="240" w:lineRule="auto"/>
+    </w:pPr>
+  </w:style>
+  <w:style w:type="character" w:customStyle="1" w:styleId="PiedepginaCar">
+    <w:name w:val="Pie de página Car"/>
+    <w:basedOn w:val="Fuentedeprrafopredeter"/>
+    <w:link w:val="Piedepgina"/>
+    <w:uiPriority w:val="99"/>
+    <w:rsid w:val="00B67067"/>
   </w:style>
 </w:styles>
 </file>

</xml_diff>

<commit_message>
Se agregaron al archivo GestionDeIncidentes.docx graficos de versiones
</commit_message>
<xml_diff>
--- a/GestionDeIncidentes.docx
+++ b/GestionDeIncidentes.docx
@@ -130,11 +130,120 @@
           </wp:inline>
         </w:drawing>
       </w:r>
+    </w:p>
+    <w:p/>
+    <w:p>
+      <w:r>
+        <w:rPr>
+          <w:noProof/>
+        </w:rPr>
+        <w:drawing>
+          <wp:inline distT="0" distB="0" distL="0" distR="0" wp14:anchorId="75217E39" wp14:editId="51C92C73">
+            <wp:extent cx="10397490" cy="590544"/>
+            <wp:effectExtent l="0" t="0" r="0" b="635"/>
+            <wp:docPr id="4" name="Imagen 4"/>
+            <wp:cNvGraphicFramePr>
+              <a:graphicFrameLocks xmlns:a="http://schemas.openxmlformats.org/drawingml/2006/main" noChangeAspect="1"/>
+            </wp:cNvGraphicFramePr>
+            <a:graphic xmlns:a="http://schemas.openxmlformats.org/drawingml/2006/main">
+              <a:graphicData uri="http://schemas.openxmlformats.org/drawingml/2006/picture">
+                <pic:pic xmlns:pic="http://schemas.openxmlformats.org/drawingml/2006/picture">
+                  <pic:nvPicPr>
+                    <pic:cNvPr id="0" name="Picture 6"/>
+                    <pic:cNvPicPr>
+                      <a:picLocks noChangeAspect="1" noChangeArrowheads="1"/>
+                    </pic:cNvPicPr>
+                  </pic:nvPicPr>
+                  <pic:blipFill>
+                    <a:blip r:embed="rId8">
+                      <a:extLst>
+                        <a:ext uri="{28A0092B-C50C-407E-A947-70E740481C1C}">
+                          <a14:useLocalDpi xmlns:a14="http://schemas.microsoft.com/office/drawing/2010/main" val="0"/>
+                        </a:ext>
+                      </a:extLst>
+                    </a:blip>
+                    <a:srcRect/>
+                    <a:stretch>
+                      <a:fillRect/>
+                    </a:stretch>
+                  </pic:blipFill>
+                  <pic:spPr bwMode="auto">
+                    <a:xfrm>
+                      <a:off x="0" y="0"/>
+                      <a:ext cx="11360154" cy="645220"/>
+                    </a:xfrm>
+                    <a:prstGeom prst="rect">
+                      <a:avLst/>
+                    </a:prstGeom>
+                    <a:noFill/>
+                    <a:ln>
+                      <a:noFill/>
+                    </a:ln>
+                  </pic:spPr>
+                </pic:pic>
+              </a:graphicData>
+            </a:graphic>
+          </wp:inline>
+        </w:drawing>
+      </w:r>
+    </w:p>
+    <w:p>
       <w:bookmarkStart w:id="0" w:name="_GoBack"/>
+      <w:r>
+        <w:rPr>
+          <w:noProof/>
+        </w:rPr>
+        <w:drawing>
+          <wp:inline distT="0" distB="0" distL="0" distR="0" wp14:anchorId="7C4993EF" wp14:editId="340D3966">
+            <wp:extent cx="12419153" cy="4198620"/>
+            <wp:effectExtent l="0" t="0" r="1905" b="0"/>
+            <wp:docPr id="5" name="Imagen 5"/>
+            <wp:cNvGraphicFramePr>
+              <a:graphicFrameLocks xmlns:a="http://schemas.openxmlformats.org/drawingml/2006/main" noChangeAspect="1"/>
+            </wp:cNvGraphicFramePr>
+            <a:graphic xmlns:a="http://schemas.openxmlformats.org/drawingml/2006/main">
+              <a:graphicData uri="http://schemas.openxmlformats.org/drawingml/2006/picture">
+                <pic:pic xmlns:pic="http://schemas.openxmlformats.org/drawingml/2006/picture">
+                  <pic:nvPicPr>
+                    <pic:cNvPr id="0" name="Picture 8"/>
+                    <pic:cNvPicPr>
+                      <a:picLocks noChangeAspect="1" noChangeArrowheads="1"/>
+                    </pic:cNvPicPr>
+                  </pic:nvPicPr>
+                  <pic:blipFill>
+                    <a:blip r:embed="rId9">
+                      <a:extLst>
+                        <a:ext uri="{28A0092B-C50C-407E-A947-70E740481C1C}">
+                          <a14:useLocalDpi xmlns:a14="http://schemas.microsoft.com/office/drawing/2010/main" val="0"/>
+                        </a:ext>
+                      </a:extLst>
+                    </a:blip>
+                    <a:srcRect/>
+                    <a:stretch>
+                      <a:fillRect/>
+                    </a:stretch>
+                  </pic:blipFill>
+                  <pic:spPr bwMode="auto">
+                    <a:xfrm>
+                      <a:off x="0" y="0"/>
+                      <a:ext cx="12562707" cy="4247152"/>
+                    </a:xfrm>
+                    <a:prstGeom prst="rect">
+                      <a:avLst/>
+                    </a:prstGeom>
+                    <a:noFill/>
+                    <a:ln>
+                      <a:noFill/>
+                    </a:ln>
+                  </pic:spPr>
+                </pic:pic>
+              </a:graphicData>
+            </a:graphic>
+          </wp:inline>
+        </w:drawing>
+      </w:r>
       <w:bookmarkEnd w:id="0"/>
     </w:p>
-    <w:p/>
-    <w:p/>
     <w:sectPr>
       <w:pgSz w:w="11906" w:h="16838"/>
       <w:pgMar w:top="1417" w:right="1701" w:bottom="1417" w:left="1701" w:header="708" w:footer="708" w:gutter="0"/>

</xml_diff>